<commit_message>
Rose Joseph details added (offer letter)
</commit_message>
<xml_diff>
--- a/document_templates/Pune/admission_letter.docx
+++ b/document_templates/Pune/admission_letter.docx
@@ -448,12 +448,12 @@
           <wp:inline distB="114300" distT="114300" distL="114300" distR="114300">
             <wp:extent cx="1781175" cy="823941"/>
             <wp:effectExtent b="0" l="0" r="0" t="0"/>
-            <wp:docPr id="7" name="image6.jpg"/>
+            <wp:docPr id="8" name="image2.jpg"/>
             <a:graphic>
               <a:graphicData uri="http://schemas.openxmlformats.org/drawingml/2006/picture">
                 <pic:pic>
                   <pic:nvPicPr>
-                    <pic:cNvPr id="0" name="image6.jpg"/>
+                    <pic:cNvPr id="0" name="image2.jpg"/>
                     <pic:cNvPicPr preferRelativeResize="0"/>
                   </pic:nvPicPr>
                   <pic:blipFill>
@@ -489,14 +489,14 @@
         <w:rPr/>
         <w:drawing>
           <wp:inline distB="114300" distT="114300" distL="114300" distR="114300">
-            <wp:extent cx="1518225" cy="508429"/>
+            <wp:extent cx="1709261" cy="752475"/>
             <wp:effectExtent b="0" l="0" r="0" t="0"/>
-            <wp:docPr id="5" name="image8.jpg"/>
+            <wp:docPr id="3" name="image3.png"/>
             <a:graphic>
               <a:graphicData uri="http://schemas.openxmlformats.org/drawingml/2006/picture">
                 <pic:pic>
                   <pic:nvPicPr>
-                    <pic:cNvPr id="0" name="image8.jpg"/>
+                    <pic:cNvPr id="0" name="image3.png"/>
                     <pic:cNvPicPr preferRelativeResize="0"/>
                   </pic:nvPicPr>
                   <pic:blipFill>
@@ -509,7 +509,7 @@
                   <pic:spPr>
                     <a:xfrm>
                       <a:off x="0" y="0"/>
-                      <a:ext cx="1518225" cy="508429"/>
+                      <a:ext cx="1709261" cy="752475"/>
                     </a:xfrm>
                     <a:prstGeom prst="rect"/>
                     <a:ln/>
@@ -537,7 +537,7 @@
           <w:b w:val="1"/>
           <w:rtl w:val="0"/>
         </w:rPr>
-        <w:t xml:space="preserve">Shahnaaz                                                                                                              Cheshta Sharma</w:t>
+        <w:t xml:space="preserve">Shahnaaz                                                                                                              Rose Joseph</w:t>
       </w:r>
       <w:r>
         <w:rPr>
@@ -582,7 +582,7 @@
         <w:tab/>
         <w:tab/>
         <w:tab/>
-        <w:t xml:space="preserve">                                                +91-9829331810</w:t>
+        <w:t xml:space="preserve">                                                +91-9188007203</w:t>
       </w:r>
       <w:r>
         <w:rPr>
@@ -691,12 +691,12 @@
           <wp:inline distB="0" distT="0" distL="0" distR="0">
             <wp:extent cx="6309360" cy="3289300"/>
             <wp:effectExtent b="0" l="0" r="0" t="0"/>
-            <wp:docPr id="8" name="image3.png"/>
+            <wp:docPr id="9" name="image7.png"/>
             <a:graphic>
               <a:graphicData uri="http://schemas.openxmlformats.org/drawingml/2006/picture">
                 <pic:pic>
                   <pic:nvPicPr>
-                    <pic:cNvPr id="0" name="image3.png"/>
+                    <pic:cNvPr id="0" name="image7.png"/>
                     <pic:cNvPicPr preferRelativeResize="0"/>
                   </pic:nvPicPr>
                   <pic:blipFill>
@@ -757,12 +757,12 @@
           <wp:inline distB="114300" distT="114300" distL="114300" distR="114300">
             <wp:extent cx="1781175" cy="823941"/>
             <wp:effectExtent b="0" l="0" r="0" t="0"/>
-            <wp:docPr id="6" name="image6.jpg"/>
+            <wp:docPr id="10" name="image2.jpg"/>
             <a:graphic>
               <a:graphicData uri="http://schemas.openxmlformats.org/drawingml/2006/picture">
                 <pic:pic>
                   <pic:nvPicPr>
-                    <pic:cNvPr id="0" name="image6.jpg"/>
+                    <pic:cNvPr id="0" name="image2.jpg"/>
                     <pic:cNvPicPr preferRelativeResize="0"/>
                   </pic:nvPicPr>
                   <pic:blipFill>
@@ -796,14 +796,14 @@
         <w:rPr/>
         <w:drawing>
           <wp:inline distB="114300" distT="114300" distL="114300" distR="114300">
-            <wp:extent cx="1518225" cy="508429"/>
+            <wp:extent cx="1709261" cy="752475"/>
             <wp:effectExtent b="0" l="0" r="0" t="0"/>
-            <wp:docPr id="9" name="image8.jpg"/>
+            <wp:docPr id="5" name="image3.png"/>
             <a:graphic>
               <a:graphicData uri="http://schemas.openxmlformats.org/drawingml/2006/picture">
                 <pic:pic>
                   <pic:nvPicPr>
-                    <pic:cNvPr id="0" name="image8.jpg"/>
+                    <pic:cNvPr id="0" name="image3.png"/>
                     <pic:cNvPicPr preferRelativeResize="0"/>
                   </pic:nvPicPr>
                   <pic:blipFill>
@@ -816,7 +816,7 @@
                   <pic:spPr>
                     <a:xfrm>
                       <a:off x="0" y="0"/>
-                      <a:ext cx="1518225" cy="508429"/>
+                      <a:ext cx="1709261" cy="752475"/>
                     </a:xfrm>
                     <a:prstGeom prst="rect"/>
                     <a:ln/>
@@ -843,7 +843,7 @@
           <w:b w:val="1"/>
           <w:rtl w:val="0"/>
         </w:rPr>
-        <w:t xml:space="preserve">  Shahnaaz                                                                                                              Cheshta Sharma</w:t>
+        <w:t xml:space="preserve">  Shahnaaz                                                                                                              Rose Joseph</w:t>
       </w:r>
       <w:r>
         <w:rPr>
@@ -885,7 +885,7 @@
         <w:tab/>
         <w:tab/>
         <w:tab/>
-        <w:t xml:space="preserve">                                                   +91-9829331810                                </w:t>
+        <w:t xml:space="preserve">                                                   +91-9188007203                                </w:t>
       </w:r>
       <w:r>
         <w:rPr>
@@ -920,7 +920,7 @@
         <mc:Choice Requires="wpg">
           <w:drawing>
             <wp:inline distB="0" distT="0" distL="0" distR="0">
-              <wp:extent cx="6322695" cy="32385"/>
+              <wp:extent cx="6332220" cy="41910"/>
               <wp:effectExtent b="0" l="0" r="0" t="0"/>
               <wp:docPr id="1" name=""/>
               <a:graphic>
@@ -967,14 +967,14 @@
         <mc:Fallback>
           <w:drawing>
             <wp:inline distB="0" distT="0" distL="0" distR="0">
-              <wp:extent cx="6322695" cy="32385"/>
+              <wp:extent cx="6332220" cy="41910"/>
               <wp:effectExtent b="0" l="0" r="0" t="0"/>
-              <wp:docPr id="1" name="image7.png"/>
+              <wp:docPr id="1" name="image8.png"/>
               <a:graphic>
                 <a:graphicData uri="http://schemas.openxmlformats.org/drawingml/2006/picture">
                   <pic:pic>
                     <pic:nvPicPr>
-                      <pic:cNvPr id="0" name="image7.png"/>
+                      <pic:cNvPr id="0" name="image8.png"/>
                       <pic:cNvPicPr preferRelativeResize="0"/>
                     </pic:nvPicPr>
                     <pic:blipFill>
@@ -987,7 +987,7 @@
                     <pic:spPr>
                       <a:xfrm>
                         <a:off x="0" y="0"/>
-                        <a:ext cx="6322695" cy="32385"/>
+                        <a:ext cx="6332220" cy="41910"/>
                       </a:xfrm>
                       <a:prstGeom prst="rect"/>
                       <a:ln/>
@@ -1033,6 +1033,9 @@
       </w:tblGridChange>
     </w:tblGrid>
     <w:tr>
+      <w:trPr>
+        <w:tblHeader w:val="0"/>
+      </w:trPr>
       <w:tc>
         <w:tcPr>
           <w:shd w:fill="auto" w:val="clear"/>
@@ -1051,12 +1054,12 @@
               <wp:inline distB="0" distT="0" distL="0" distR="0">
                 <wp:extent cx="121285" cy="212090"/>
                 <wp:effectExtent b="0" l="0" r="0" t="0"/>
-                <wp:docPr descr="noun_630778_cc copy.png" id="3" name="image1.png"/>
+                <wp:docPr descr="noun_630778_cc copy.png" id="2" name="image5.png"/>
                 <a:graphic>
                   <a:graphicData uri="http://schemas.openxmlformats.org/drawingml/2006/picture">
                     <pic:pic>
                       <pic:nvPicPr>
-                        <pic:cNvPr descr="noun_630778_cc copy.png" id="0" name="image1.png"/>
+                        <pic:cNvPr descr="noun_630778_cc copy.png" id="0" name="image5.png"/>
                         <pic:cNvPicPr preferRelativeResize="0"/>
                       </pic:nvPicPr>
                       <pic:blipFill>
@@ -1127,12 +1130,12 @@
               <wp:inline distB="0" distT="0" distL="0" distR="0">
                 <wp:extent cx="226060" cy="226060"/>
                 <wp:effectExtent b="0" l="0" r="0" t="0"/>
-                <wp:docPr descr="noun_540427.png" id="2" name="image4.png"/>
+                <wp:docPr descr="noun_540427.png" id="7" name="image1.png"/>
                 <a:graphic>
                   <a:graphicData uri="http://schemas.openxmlformats.org/drawingml/2006/picture">
                     <pic:pic>
                       <pic:nvPicPr>
-                        <pic:cNvPr descr="noun_540427.png" id="0" name="image4.png"/>
+                        <pic:cNvPr descr="noun_540427.png" id="0" name="image1.png"/>
                         <pic:cNvPicPr preferRelativeResize="0"/>
                       </pic:nvPicPr>
                       <pic:blipFill>
@@ -1204,12 +1207,12 @@
               <wp:inline distB="0" distT="0" distL="0" distR="0">
                 <wp:extent cx="190500" cy="217805"/>
                 <wp:effectExtent b="0" l="0" r="0" t="0"/>
-                <wp:docPr descr="noun_638562_cc copy.png" id="4" name="image5.png"/>
+                <wp:docPr descr="noun_638562_cc copy.png" id="6" name="image6.png"/>
                 <a:graphic>
                   <a:graphicData uri="http://schemas.openxmlformats.org/drawingml/2006/picture">
                     <pic:pic>
                       <pic:nvPicPr>
-                        <pic:cNvPr descr="noun_638562_cc copy.png" id="0" name="image5.png"/>
+                        <pic:cNvPr descr="noun_638562_cc copy.png" id="0" name="image6.png"/>
                         <pic:cNvPicPr preferRelativeResize="0"/>
                       </pic:nvPicPr>
                       <pic:blipFill>
@@ -1343,12 +1346,12 @@
         <wp:inline distB="0" distT="0" distL="0" distR="0">
           <wp:extent cx="2376170" cy="576580"/>
           <wp:effectExtent b="0" l="0" r="0" t="0"/>
-          <wp:docPr descr="templogo.png" id="10" name="image2.png"/>
+          <wp:docPr descr="templogo.png" id="4" name="image4.png"/>
           <a:graphic>
             <a:graphicData uri="http://schemas.openxmlformats.org/drawingml/2006/picture">
               <pic:pic>
                 <pic:nvPicPr>
-                  <pic:cNvPr descr="templogo.png" id="0" name="image2.png"/>
+                  <pic:cNvPr descr="templogo.png" id="0" name="image4.png"/>
                   <pic:cNvPicPr preferRelativeResize="0"/>
                 </pic:nvPicPr>
                 <pic:blipFill>

</xml_diff>